<commit_message>
generate pdf for short_answers
</commit_message>
<xml_diff>
--- a/PS4/short_answer.docx
+++ b/PS4/short_answer.docx
@@ -4,6 +4,7 @@
   <w:body>
     <w:p>
       <w:pPr>
+        <w:spacing w:line="240" w:lineRule="auto"/>
         <w:rPr>
           <w:b/>
           <w:sz w:val="28"/>
@@ -21,6 +22,7 @@
     </w:p>
     <w:p>
       <w:pPr>
+        <w:spacing w:line="240" w:lineRule="auto"/>
         <w:rPr>
           <w:u w:val="single"/>
         </w:rPr>
@@ -33,11 +35,17 @@
       </w:r>
     </w:p>
     <w:p>
+      <w:pPr>
+        <w:spacing w:line="240" w:lineRule="auto"/>
+      </w:pPr>
       <w:r>
         <w:t>1. Example of system:</w:t>
       </w:r>
     </w:p>
     <w:p>
+      <w:pPr>
+        <w:spacing w:line="240" w:lineRule="auto"/>
+      </w:pPr>
       <w:r>
         <w:rPr>
           <w:noProof/>
@@ -88,34 +96,13 @@
     </w:p>
     <w:p>
       <w:pPr>
-        <w:spacing w:before="240"/>
+        <w:spacing w:before="240" w:line="240" w:lineRule="auto"/>
       </w:pPr>
       <w:r>
         <w:t xml:space="preserve">a. </w:t>
       </w:r>
       <w:r>
-        <w:t>This is an</w:t>
-      </w:r>
-      <w:r>
-        <w:t xml:space="preserve"> unsafe state because there is a </w:t>
-      </w:r>
-      <w:r>
-        <w:t>c</w:t>
-      </w:r>
-      <w:r>
-        <w:t>ycle (</w:t>
-      </w:r>
-      <w:r>
-        <w:t>P</w:t>
-      </w:r>
-      <w:r>
-        <w:t xml:space="preserve">1, R2, </w:t>
-      </w:r>
-      <w:r>
-        <w:t>P</w:t>
-      </w:r>
-      <w:r>
-        <w:t xml:space="preserve">2, </w:t>
+        <w:t xml:space="preserve">This is an unsafe state because there is a cycle (P1, R2, P2, </w:t>
       </w:r>
       <w:proofErr w:type="gramStart"/>
       <w:r>
@@ -123,87 +110,42 @@
       </w:r>
       <w:proofErr w:type="gramEnd"/>
       <w:r>
-        <w:t>)</w:t>
-      </w:r>
-      <w:r>
-        <w:t>. The system can</w:t>
-      </w:r>
-      <w:r>
-        <w:t xml:space="preserve"> deadlock if </w:t>
-      </w:r>
-      <w:r>
-        <w:t>P</w:t>
-      </w:r>
-      <w:r>
-        <w:t>1 requests R2.</w:t>
+        <w:t>). The system can deadlock if P1 requests R2.</w:t>
       </w:r>
     </w:p>
     <w:p>
+      <w:pPr>
+        <w:spacing w:line="240" w:lineRule="auto"/>
+      </w:pPr>
       <w:r>
         <w:t xml:space="preserve">b. </w:t>
       </w:r>
       <w:r>
-        <w:t>All the processes c</w:t>
-      </w:r>
-      <w:r>
-        <w:t>ould complete</w:t>
-      </w:r>
-      <w:r>
-        <w:t xml:space="preserve"> without entering deadlock</w:t>
-      </w:r>
-      <w:r>
-        <w:t xml:space="preserve"> if </w:t>
+        <w:t xml:space="preserve">All the processes could complete without entering deadlock if P1 finishes using R1 and releases it. Then P2's request for R1 </w:t>
+      </w:r>
+      <w:r>
+        <w:t>can be</w:t>
+      </w:r>
+      <w:r>
+        <w:t xml:space="preserve"> granted and it</w:t>
+      </w:r>
+      <w:r>
+        <w:t xml:space="preserve"> will</w:t>
+      </w:r>
+      <w:r>
+        <w:t xml:space="preserve"> then finish </w:t>
+      </w:r>
+      <w:r>
+        <w:t xml:space="preserve">its work </w:t>
+      </w:r>
+      <w:r>
+        <w:t xml:space="preserve">using R1 and R2. Then </w:t>
       </w:r>
       <w:r>
         <w:t>P</w:t>
       </w:r>
       <w:r>
-        <w:t>1 finishes using R1 and releases it.</w:t>
-      </w:r>
-      <w:r>
-        <w:t xml:space="preserve"> </w:t>
-      </w:r>
-      <w:r>
-        <w:t xml:space="preserve">Then </w:t>
-      </w:r>
-      <w:r>
-        <w:t>P</w:t>
-      </w:r>
-      <w:r>
-        <w:t xml:space="preserve">2's request for R1 </w:t>
-      </w:r>
-      <w:r>
-        <w:t>can be</w:t>
-      </w:r>
-      <w:r>
-        <w:t xml:space="preserve"> granted and it</w:t>
-      </w:r>
-      <w:r>
-        <w:t xml:space="preserve"> will</w:t>
-      </w:r>
-      <w:r>
-        <w:t xml:space="preserve"> then finish </w:t>
-      </w:r>
-      <w:r>
-        <w:t xml:space="preserve">its work </w:t>
-      </w:r>
-      <w:r>
-        <w:t>using R1 and R2.</w:t>
-      </w:r>
-      <w:r>
-        <w:t xml:space="preserve"> </w:t>
-      </w:r>
-      <w:r>
-        <w:t xml:space="preserve">Then </w:t>
-      </w:r>
-      <w:r>
-        <w:t>P</w:t>
-      </w:r>
-      <w:r>
-        <w:t>3's req</w:t>
-      </w:r>
-      <w:r>
-        <w:t xml:space="preserve">uest for R1 </w:t>
+        <w:t xml:space="preserve">3's request for R1 </w:t>
       </w:r>
       <w:r>
         <w:t>can be</w:t>
@@ -237,6 +179,9 @@
       </w:r>
     </w:p>
     <w:p>
+      <w:pPr>
+        <w:spacing w:line="240" w:lineRule="auto"/>
+      </w:pPr>
       <w:r>
         <w:t>c.</w:t>
       </w:r>
@@ -376,11 +321,35 @@
         <w:t xml:space="preserve"> with a short time quantum, gives more chances to interrupt P1 (or P2) in the time between acquiring A and B (or B and A) and hence more likely to deadlock.</w:t>
       </w:r>
     </w:p>
-    <w:p/>
-    <w:p/>
-    <w:p/>
-    <w:p/>
     <w:p>
+      <w:pPr>
+        <w:spacing w:line="240" w:lineRule="auto"/>
+      </w:pPr>
+    </w:p>
+    <w:p>
+      <w:pPr>
+        <w:spacing w:line="240" w:lineRule="auto"/>
+      </w:pPr>
+    </w:p>
+    <w:p>
+      <w:pPr>
+        <w:spacing w:line="240" w:lineRule="auto"/>
+      </w:pPr>
+    </w:p>
+    <w:p>
+      <w:pPr>
+        <w:spacing w:line="240" w:lineRule="auto"/>
+      </w:pPr>
+    </w:p>
+    <w:p>
+      <w:pPr>
+        <w:spacing w:line="240" w:lineRule="auto"/>
+      </w:pPr>
+    </w:p>
+    <w:p>
+      <w:pPr>
+        <w:spacing w:line="240" w:lineRule="auto"/>
+      </w:pPr>
       <w:r>
         <w:lastRenderedPageBreak/>
         <w:t>3</w:t>
@@ -504,6 +473,7 @@
           <w:p>
             <w:pPr>
               <w:pStyle w:val="TableContents"/>
+              <w:spacing w:line="240" w:lineRule="auto"/>
             </w:pPr>
           </w:p>
         </w:tc>
@@ -524,6 +494,7 @@
           <w:p>
             <w:pPr>
               <w:pStyle w:val="TableContents"/>
+              <w:spacing w:line="240" w:lineRule="auto"/>
             </w:pPr>
             <w:r>
               <w:t>Allocation</w:t>
@@ -547,6 +518,7 @@
           <w:p>
             <w:pPr>
               <w:pStyle w:val="TableContents"/>
+              <w:spacing w:line="240" w:lineRule="auto"/>
             </w:pPr>
             <w:r>
               <w:t>Max</w:t>
@@ -570,6 +542,7 @@
           <w:p>
             <w:pPr>
               <w:pStyle w:val="TableContents"/>
+              <w:spacing w:line="240" w:lineRule="auto"/>
             </w:pPr>
             <w:r>
               <w:t>Available</w:t>
@@ -595,26 +568,28 @@
           <w:p>
             <w:pPr>
               <w:pStyle w:val="TableContents"/>
-            </w:pPr>
-          </w:p>
-        </w:tc>
-        <w:tc>
-          <w:tcPr>
-            <w:tcW w:w="2340" w:type="dxa"/>
-            <w:tcBorders>
-              <w:top w:val="nil"/>
-              <w:left w:val="single" w:sz="2" w:space="0" w:color="000000"/>
-              <w:bottom w:val="single" w:sz="2" w:space="0" w:color="000000"/>
-              <w:right w:val="nil"/>
-            </w:tcBorders>
-            <w:shd w:val="clear" w:color="auto" w:fill="auto"/>
-            <w:tcMar>
-              <w:left w:w="54" w:type="dxa"/>
-            </w:tcMar>
-          </w:tcPr>
-          <w:p>
-            <w:pPr>
-              <w:pStyle w:val="TableContents"/>
+              <w:spacing w:line="240" w:lineRule="auto"/>
+            </w:pPr>
+          </w:p>
+        </w:tc>
+        <w:tc>
+          <w:tcPr>
+            <w:tcW w:w="2340" w:type="dxa"/>
+            <w:tcBorders>
+              <w:top w:val="nil"/>
+              <w:left w:val="single" w:sz="2" w:space="0" w:color="000000"/>
+              <w:bottom w:val="single" w:sz="2" w:space="0" w:color="000000"/>
+              <w:right w:val="nil"/>
+            </w:tcBorders>
+            <w:shd w:val="clear" w:color="auto" w:fill="auto"/>
+            <w:tcMar>
+              <w:left w:w="54" w:type="dxa"/>
+            </w:tcMar>
+          </w:tcPr>
+          <w:p>
+            <w:pPr>
+              <w:pStyle w:val="TableContents"/>
+              <w:spacing w:line="240" w:lineRule="auto"/>
             </w:pPr>
             <w:r>
               <w:t>A B C D</w:t>
@@ -638,6 +613,7 @@
           <w:p>
             <w:pPr>
               <w:pStyle w:val="TableContents"/>
+              <w:spacing w:line="240" w:lineRule="auto"/>
             </w:pPr>
             <w:r>
               <w:t>A B C D</w:t>
@@ -661,6 +637,7 @@
           <w:p>
             <w:pPr>
               <w:pStyle w:val="TableContents"/>
+              <w:spacing w:line="240" w:lineRule="auto"/>
             </w:pPr>
             <w:r>
               <w:t>A B C D</w:t>
@@ -686,6 +663,7 @@
           <w:p>
             <w:pPr>
               <w:pStyle w:val="TableContents"/>
+              <w:spacing w:line="240" w:lineRule="auto"/>
             </w:pPr>
             <w:r>
               <w:t>P</w:t>
@@ -717,6 +695,7 @@
           <w:p>
             <w:pPr>
               <w:pStyle w:val="TableContents"/>
+              <w:spacing w:line="240" w:lineRule="auto"/>
             </w:pPr>
             <w:r>
               <w:t>4 2 1 2</w:t>
@@ -740,6 +719,7 @@
           <w:p>
             <w:pPr>
               <w:pStyle w:val="TableContents"/>
+              <w:spacing w:line="240" w:lineRule="auto"/>
             </w:pPr>
             <w:r>
               <w:t>4 2 1 2</w:t>
@@ -763,6 +743,7 @@
           <w:p>
             <w:pPr>
               <w:pStyle w:val="TableContents"/>
+              <w:spacing w:line="240" w:lineRule="auto"/>
             </w:pPr>
             <w:r>
               <w:t>1 1 1 0 (5 3 2 2)</w:t>
@@ -788,6 +769,7 @@
           <w:p>
             <w:pPr>
               <w:pStyle w:val="TableContents"/>
+              <w:spacing w:line="240" w:lineRule="auto"/>
             </w:pPr>
             <w:r>
               <w:t>P</w:t>
@@ -819,6 +801,7 @@
           <w:p>
             <w:pPr>
               <w:pStyle w:val="TableContents"/>
+              <w:spacing w:line="240" w:lineRule="auto"/>
             </w:pPr>
             <w:r>
               <w:t>1 4 2 4</w:t>
@@ -842,6 +825,7 @@
           <w:p>
             <w:pPr>
               <w:pStyle w:val="TableContents"/>
+              <w:spacing w:line="240" w:lineRule="auto"/>
             </w:pPr>
             <w:r>
               <w:t>1 4 2 4</w:t>
@@ -865,6 +849,7 @@
           <w:p>
             <w:pPr>
               <w:pStyle w:val="TableContents"/>
+              <w:spacing w:line="240" w:lineRule="auto"/>
             </w:pPr>
             <w:r>
               <w:t>5 2 1 0 (6 6 3 4)</w:t>
@@ -890,6 +875,7 @@
           <w:p>
             <w:pPr>
               <w:pStyle w:val="TableContents"/>
+              <w:spacing w:line="240" w:lineRule="auto"/>
             </w:pPr>
             <w:r>
               <w:t>P</w:t>
@@ -921,6 +907,7 @@
           <w:p>
             <w:pPr>
               <w:pStyle w:val="TableContents"/>
+              <w:spacing w:line="240" w:lineRule="auto"/>
             </w:pPr>
             <w:r>
               <w:t>5 2 5 2</w:t>
@@ -944,6 +931,7 @@
           <w:p>
             <w:pPr>
               <w:pStyle w:val="TableContents"/>
+              <w:spacing w:line="240" w:lineRule="auto"/>
             </w:pPr>
             <w:r>
               <w:t>5 2 5 2</w:t>
@@ -967,6 +955,7 @@
           <w:p>
             <w:pPr>
               <w:pStyle w:val="TableContents"/>
+              <w:spacing w:line="240" w:lineRule="auto"/>
             </w:pPr>
             <w:r>
               <w:t>4 5 0 3 (9 7 5 5)</w:t>
@@ -992,6 +981,7 @@
           <w:p>
             <w:pPr>
               <w:pStyle w:val="TableContents"/>
+              <w:spacing w:line="240" w:lineRule="auto"/>
             </w:pPr>
             <w:r>
               <w:t>P</w:t>
@@ -1023,6 +1013,7 @@
           <w:p>
             <w:pPr>
               <w:pStyle w:val="TableContents"/>
+              <w:spacing w:line="240" w:lineRule="auto"/>
             </w:pPr>
             <w:r>
               <w:t>2 3 1 6</w:t>
@@ -1046,6 +1037,7 @@
           <w:p>
             <w:pPr>
               <w:pStyle w:val="TableContents"/>
+              <w:spacing w:line="240" w:lineRule="auto"/>
             </w:pPr>
             <w:r>
               <w:t>2 3 1 6</w:t>
@@ -1069,12 +1061,10 @@
           <w:p>
             <w:pPr>
               <w:pStyle w:val="TableContents"/>
-            </w:pPr>
-            <w:r>
-              <w:t xml:space="preserve">9 5 4 </w:t>
-            </w:r>
-            <w:r>
-              <w:t>2 ( 11 8 5 8)</w:t>
+              <w:spacing w:line="240" w:lineRule="auto"/>
+            </w:pPr>
+            <w:r>
+              <w:t>9 5 4 2 ( 11 8 5 8)</w:t>
             </w:r>
           </w:p>
         </w:tc>
@@ -1097,6 +1087,7 @@
           <w:p>
             <w:pPr>
               <w:pStyle w:val="TableContents"/>
+              <w:spacing w:line="240" w:lineRule="auto"/>
             </w:pPr>
             <w:r>
               <w:t>P</w:t>
@@ -1128,6 +1119,7 @@
           <w:p>
             <w:pPr>
               <w:pStyle w:val="TableContents"/>
+              <w:spacing w:line="240" w:lineRule="auto"/>
             </w:pPr>
             <w:r>
               <w:t>3 6 6 5</w:t>
@@ -1151,6 +1143,7 @@
           <w:p>
             <w:pPr>
               <w:pStyle w:val="TableContents"/>
+              <w:spacing w:line="240" w:lineRule="auto"/>
             </w:pPr>
             <w:r>
               <w:t>3 6 6 5</w:t>
@@ -1174,6 +1167,7 @@
           <w:p>
             <w:pPr>
               <w:pStyle w:val="TableContents"/>
+              <w:spacing w:line="240" w:lineRule="auto"/>
             </w:pPr>
             <w:r>
               <w:t>9 6 2 5 (12 12 8 10)</w:t>
@@ -1182,8 +1176,15 @@
         </w:tc>
       </w:tr>
     </w:tbl>
-    <w:p/>
     <w:p>
+      <w:pPr>
+        <w:spacing w:line="240" w:lineRule="auto"/>
+      </w:pPr>
+    </w:p>
+    <w:p>
+      <w:pPr>
+        <w:spacing w:line="240" w:lineRule="auto"/>
+      </w:pPr>
       <w:r>
         <w:t>b. Yes, if we allocated P</w:t>
       </w:r>
@@ -1346,6 +1347,7 @@
           <w:p>
             <w:pPr>
               <w:pStyle w:val="TableContents"/>
+              <w:spacing w:line="240" w:lineRule="auto"/>
             </w:pPr>
           </w:p>
         </w:tc>
@@ -1366,6 +1368,7 @@
           <w:p>
             <w:pPr>
               <w:pStyle w:val="TableContents"/>
+              <w:spacing w:line="240" w:lineRule="auto"/>
             </w:pPr>
             <w:r>
               <w:t>Allocation</w:t>
@@ -1389,6 +1392,7 @@
           <w:p>
             <w:pPr>
               <w:pStyle w:val="TableContents"/>
+              <w:spacing w:line="240" w:lineRule="auto"/>
             </w:pPr>
             <w:r>
               <w:t>Max</w:t>
@@ -1412,6 +1416,7 @@
           <w:p>
             <w:pPr>
               <w:pStyle w:val="TableContents"/>
+              <w:spacing w:line="240" w:lineRule="auto"/>
             </w:pPr>
             <w:r>
               <w:t>Available</w:t>
@@ -1437,26 +1442,28 @@
           <w:p>
             <w:pPr>
               <w:pStyle w:val="TableContents"/>
-            </w:pPr>
-          </w:p>
-        </w:tc>
-        <w:tc>
-          <w:tcPr>
-            <w:tcW w:w="2340" w:type="dxa"/>
-            <w:tcBorders>
-              <w:top w:val="nil"/>
-              <w:left w:val="single" w:sz="2" w:space="0" w:color="000000"/>
-              <w:bottom w:val="single" w:sz="2" w:space="0" w:color="000000"/>
-              <w:right w:val="nil"/>
-            </w:tcBorders>
-            <w:shd w:val="clear" w:color="auto" w:fill="auto"/>
-            <w:tcMar>
-              <w:left w:w="54" w:type="dxa"/>
-            </w:tcMar>
-          </w:tcPr>
-          <w:p>
-            <w:pPr>
-              <w:pStyle w:val="TableContents"/>
+              <w:spacing w:line="240" w:lineRule="auto"/>
+            </w:pPr>
+          </w:p>
+        </w:tc>
+        <w:tc>
+          <w:tcPr>
+            <w:tcW w:w="2340" w:type="dxa"/>
+            <w:tcBorders>
+              <w:top w:val="nil"/>
+              <w:left w:val="single" w:sz="2" w:space="0" w:color="000000"/>
+              <w:bottom w:val="single" w:sz="2" w:space="0" w:color="000000"/>
+              <w:right w:val="nil"/>
+            </w:tcBorders>
+            <w:shd w:val="clear" w:color="auto" w:fill="auto"/>
+            <w:tcMar>
+              <w:left w:w="54" w:type="dxa"/>
+            </w:tcMar>
+          </w:tcPr>
+          <w:p>
+            <w:pPr>
+              <w:pStyle w:val="TableContents"/>
+              <w:spacing w:line="240" w:lineRule="auto"/>
             </w:pPr>
             <w:r>
               <w:t>A B C D</w:t>
@@ -1480,6 +1487,7 @@
           <w:p>
             <w:pPr>
               <w:pStyle w:val="TableContents"/>
+              <w:spacing w:line="240" w:lineRule="auto"/>
             </w:pPr>
             <w:r>
               <w:t>A B C D</w:t>
@@ -1503,6 +1511,7 @@
           <w:p>
             <w:pPr>
               <w:pStyle w:val="TableContents"/>
+              <w:spacing w:line="240" w:lineRule="auto"/>
             </w:pPr>
             <w:r>
               <w:t>A B C D</w:t>
@@ -1528,6 +1537,7 @@
           <w:p>
             <w:pPr>
               <w:pStyle w:val="TableContents"/>
+              <w:spacing w:line="240" w:lineRule="auto"/>
             </w:pPr>
             <w:r>
               <w:t>P</w:t>
@@ -1559,6 +1569,7 @@
           <w:p>
             <w:pPr>
               <w:pStyle w:val="TableContents"/>
+              <w:spacing w:line="240" w:lineRule="auto"/>
             </w:pPr>
             <w:r>
               <w:t>4 2 1 2</w:t>
@@ -1582,6 +1593,7 @@
           <w:p>
             <w:pPr>
               <w:pStyle w:val="TableContents"/>
+              <w:spacing w:line="240" w:lineRule="auto"/>
             </w:pPr>
             <w:r>
               <w:t>4 2 1 2</w:t>
@@ -1605,6 +1617,7 @@
           <w:p>
             <w:pPr>
               <w:pStyle w:val="TableContents"/>
+              <w:spacing w:line="240" w:lineRule="auto"/>
             </w:pPr>
             <w:r>
               <w:t>0 0 1 0 (4 2 2 2)</w:t>
@@ -1630,6 +1643,7 @@
           <w:p>
             <w:pPr>
               <w:pStyle w:val="TableContents"/>
+              <w:spacing w:line="240" w:lineRule="auto"/>
             </w:pPr>
             <w:r>
               <w:t>P</w:t>
@@ -1661,6 +1675,7 @@
           <w:p>
             <w:pPr>
               <w:pStyle w:val="TableContents"/>
+              <w:spacing w:line="240" w:lineRule="auto"/>
             </w:pPr>
             <w:r>
               <w:t>1 4 2 4</w:t>
@@ -1684,6 +1699,7 @@
           <w:p>
             <w:pPr>
               <w:pStyle w:val="TableContents"/>
+              <w:spacing w:line="240" w:lineRule="auto"/>
             </w:pPr>
             <w:r>
               <w:t>1 4 2 4</w:t>
@@ -1707,6 +1723,7 @@
           <w:p>
             <w:pPr>
               <w:pStyle w:val="TableContents"/>
+              <w:spacing w:line="240" w:lineRule="auto"/>
             </w:pPr>
             <w:r>
               <w:t>4 1 1 0 (5 5 3 4)</w:t>
@@ -1732,6 +1749,7 @@
           <w:p>
             <w:pPr>
               <w:pStyle w:val="TableContents"/>
+              <w:spacing w:line="240" w:lineRule="auto"/>
             </w:pPr>
             <w:r>
               <w:t>P</w:t>
@@ -1763,6 +1781,7 @@
           <w:p>
             <w:pPr>
               <w:pStyle w:val="TableContents"/>
+              <w:spacing w:line="240" w:lineRule="auto"/>
             </w:pPr>
             <w:r>
               <w:t>5 2 5 2</w:t>
@@ -1786,6 +1805,7 @@
           <w:p>
             <w:pPr>
               <w:pStyle w:val="TableContents"/>
+              <w:spacing w:line="240" w:lineRule="auto"/>
             </w:pPr>
             <w:r>
               <w:t>5 2 5 2</w:t>
@@ -1809,6 +1829,7 @@
           <w:p>
             <w:pPr>
               <w:pStyle w:val="TableContents"/>
+              <w:spacing w:line="240" w:lineRule="auto"/>
             </w:pPr>
             <w:r>
               <w:t>4 5 0 3 (9 7 5 5)</w:t>
@@ -1834,6 +1855,7 @@
           <w:p>
             <w:pPr>
               <w:pStyle w:val="TableContents"/>
+              <w:spacing w:line="240" w:lineRule="auto"/>
             </w:pPr>
             <w:r>
               <w:t>P</w:t>
@@ -1865,6 +1887,7 @@
           <w:p>
             <w:pPr>
               <w:pStyle w:val="TableContents"/>
+              <w:spacing w:line="240" w:lineRule="auto"/>
             </w:pPr>
             <w:r>
               <w:t>2 3 1 6</w:t>
@@ -1888,6 +1911,7 @@
           <w:p>
             <w:pPr>
               <w:pStyle w:val="TableContents"/>
+              <w:spacing w:line="240" w:lineRule="auto"/>
             </w:pPr>
             <w:r>
               <w:t>2 3 1 6</w:t>
@@ -1911,6 +1935,7 @@
           <w:p>
             <w:pPr>
               <w:pStyle w:val="TableContents"/>
+              <w:spacing w:line="240" w:lineRule="auto"/>
             </w:pPr>
             <w:r>
               <w:t>9 5 4 2 ( 11 8 5 8)</w:t>
@@ -1936,6 +1961,7 @@
           <w:p>
             <w:pPr>
               <w:pStyle w:val="TableContents"/>
+              <w:spacing w:line="240" w:lineRule="auto"/>
             </w:pPr>
             <w:r>
               <w:t>P</w:t>
@@ -1967,6 +1993,7 @@
           <w:p>
             <w:pPr>
               <w:pStyle w:val="TableContents"/>
+              <w:spacing w:line="240" w:lineRule="auto"/>
             </w:pPr>
             <w:r>
               <w:t>3 6 6 5</w:t>
@@ -1990,6 +2017,7 @@
           <w:p>
             <w:pPr>
               <w:pStyle w:val="TableContents"/>
+              <w:spacing w:line="240" w:lineRule="auto"/>
             </w:pPr>
             <w:r>
               <w:t>3 6 6 5</w:t>
@@ -2013,6 +2041,7 @@
           <w:p>
             <w:pPr>
               <w:pStyle w:val="TableContents"/>
+              <w:spacing w:line="240" w:lineRule="auto"/>
             </w:pPr>
             <w:r>
               <w:t>9 6 2 5 (12 12 8 10)</w:t>
@@ -2023,7 +2052,7 @@
     </w:tbl>
     <w:p>
       <w:pPr>
-        <w:spacing w:before="160"/>
+        <w:spacing w:before="120" w:line="240" w:lineRule="auto"/>
       </w:pPr>
       <w:r>
         <w:t xml:space="preserve">c. No, if we </w:t>
@@ -2066,18 +2095,38 @@
       </w:r>
     </w:p>
     <w:p>
-      <w:r>
-        <w:t>d. The request will not be g</w:t>
-      </w:r>
-      <w:r>
-        <w:t>ranted immediately, there is not enough available resources to satisfy P_3's request for 3 instances of resource D because the current available instances of D is only 1. Depending on the system, it will either deny the request, place it on hold, or only a</w:t>
-      </w:r>
-      <w:r>
-        <w:t>llocate the remaining resources it has if it even has any left.</w:t>
+      <w:pPr>
+        <w:spacing w:line="240" w:lineRule="auto"/>
+      </w:pPr>
+      <w:r>
+        <w:t>d. The request will not be granted immediately, there is not enough a</w:t>
+      </w:r>
+      <w:r>
+        <w:t>vailable resources to satisfy P</w:t>
+      </w:r>
+      <w:r>
+        <w:rPr>
+          <w:sz w:val="28"/>
+          <w:szCs w:val="28"/>
+          <w:vertAlign w:val="subscript"/>
+        </w:rPr>
+        <w:t>3</w:t>
+      </w:r>
+      <w:r>
+        <w:t>'s request for 3 instances of resource D because the current available instances of D is only 1. Depending on the system, it will either deny the request, place it on hold, or only allocate the remaining resources it has if it even has any left.</w:t>
       </w:r>
     </w:p>
     <w:p>
       <w:pPr>
+        <w:spacing w:line="240" w:lineRule="auto"/>
+        <w:rPr>
+          <w:u w:val="single"/>
+        </w:rPr>
+      </w:pPr>
+    </w:p>
+    <w:p>
+      <w:pPr>
+        <w:spacing w:line="240" w:lineRule="auto"/>
         <w:rPr>
           <w:u w:val="single"/>
         </w:rPr>
@@ -2091,6 +2140,9 @@
       </w:r>
     </w:p>
     <w:p>
+      <w:pPr>
+        <w:spacing w:line="240" w:lineRule="auto"/>
+      </w:pPr>
       <w:r>
         <w:t xml:space="preserve">1. It is most efficient to break the address into X page bits and Y offset bits, rather than </w:t>
       </w:r>
@@ -2098,10 +2150,7 @@
         <w:t xml:space="preserve">to </w:t>
       </w:r>
       <w:r>
-        <w:t xml:space="preserve">perform arithmetic on the address to calculate the page number and offset. </w:t>
-      </w:r>
-      <w:r>
-        <w:t xml:space="preserve">Because each bit position represents a power of 2, splitting an address between bits results in a page size </w:t>
+        <w:t xml:space="preserve">perform arithmetic on the address to calculate the page number and offset. Because each bit position represents a power of 2, splitting an address between bits results in a page size </w:t>
       </w:r>
       <w:r>
         <w:t>with</w:t>
@@ -2114,21 +2163,19 @@
       </w:r>
       <w:r>
         <w:t>power of 2.</w:t>
-      </w:r>
-      <w:bookmarkStart w:id="0" w:name="_GoBack"/>
-      <w:bookmarkEnd w:id="0"/>
-    </w:p>
-    <w:p>
-      <w:r>
-        <w:t>2. Internal fragmentation is the wasted space within each allocated block because of rounding up from the actual requested all</w:t>
-      </w:r>
-      <w:r>
-        <w:t>ocation to the allocation granularity. External fragmentation is the various free spaced holes that are generated in either your memory or disk space. External fragmented blocks are available for allocation, but may be too small to be of any use.</w:t>
       </w:r>
     </w:p>
     <w:p>
       <w:pPr>
-        <w:spacing w:after="0"/>
+        <w:spacing w:line="240" w:lineRule="auto"/>
+      </w:pPr>
+      <w:r>
+        <w:t>2. Internal fragmentation is the wasted space within each allocated block because of rounding up from the actual requested allocation to the allocation granularity. External fragmentation is the various free spaced holes that are generated in either your memory or disk space. External fragmented blocks are available for allocation, but may be too small to be of any use.</w:t>
+      </w:r>
+    </w:p>
+    <w:p>
+      <w:pPr>
+        <w:spacing w:after="0" w:line="240" w:lineRule="auto"/>
       </w:pPr>
       <w:r>
         <w:t xml:space="preserve">3. </w:t>
@@ -2170,7 +2217,7 @@
           </w:tcPr>
           <w:p>
             <w:pPr>
-              <w:spacing w:after="0"/>
+              <w:spacing w:after="0" w:line="240" w:lineRule="auto"/>
             </w:pPr>
           </w:p>
         </w:tc>
@@ -2190,13 +2237,10 @@
           </w:tcPr>
           <w:p>
             <w:pPr>
-              <w:spacing w:after="0"/>
-            </w:pPr>
-            <w:r>
-              <w:t>Exte</w:t>
-            </w:r>
-            <w:r>
-              <w:t>rnal Fragmentation</w:t>
+              <w:spacing w:after="0" w:line="240" w:lineRule="auto"/>
+            </w:pPr>
+            <w:r>
+              <w:t>External Fragmentation</w:t>
             </w:r>
           </w:p>
         </w:tc>
@@ -2216,7 +2260,7 @@
           </w:tcPr>
           <w:p>
             <w:pPr>
-              <w:spacing w:after="0"/>
+              <w:spacing w:after="0" w:line="240" w:lineRule="auto"/>
             </w:pPr>
             <w:r>
               <w:t>Internal Fragmentation</w:t>
@@ -2239,7 +2283,7 @@
           </w:tcPr>
           <w:p>
             <w:pPr>
-              <w:spacing w:after="0"/>
+              <w:spacing w:after="0" w:line="240" w:lineRule="auto"/>
             </w:pPr>
             <w:r>
               <w:t>Ability to share code</w:t>
@@ -2264,7 +2308,7 @@
           </w:tcPr>
           <w:p>
             <w:pPr>
-              <w:spacing w:after="0"/>
+              <w:spacing w:after="0" w:line="240" w:lineRule="auto"/>
             </w:pPr>
             <w:r>
               <w:t>contiguous memory allocation (fixed size)</w:t>
@@ -2287,7 +2331,7 @@
           </w:tcPr>
           <w:p>
             <w:pPr>
-              <w:spacing w:after="0"/>
+              <w:spacing w:after="0" w:line="240" w:lineRule="auto"/>
             </w:pPr>
             <w:r>
               <w:t>There is no external fragmentation</w:t>
@@ -2310,7 +2354,7 @@
           </w:tcPr>
           <w:p>
             <w:pPr>
-              <w:spacing w:after="0"/>
+              <w:spacing w:after="0" w:line="240" w:lineRule="auto"/>
             </w:pPr>
             <w:r>
               <w:t>There is internal fragmentation</w:t>
@@ -2333,7 +2377,7 @@
           </w:tcPr>
           <w:p>
             <w:pPr>
-              <w:spacing w:after="0"/>
+              <w:spacing w:after="0" w:line="240" w:lineRule="auto"/>
               <w:rPr>
                 <w:color w:val="231F20"/>
               </w:rPr>
@@ -2364,13 +2408,10 @@
           </w:tcPr>
           <w:p>
             <w:pPr>
-              <w:spacing w:after="0"/>
-            </w:pPr>
-            <w:r>
-              <w:t>contiguous memory allocation (variable si</w:t>
-            </w:r>
-            <w:r>
-              <w:t>ze)</w:t>
+              <w:spacing w:after="0" w:line="240" w:lineRule="auto"/>
+            </w:pPr>
+            <w:r>
+              <w:t>contiguous memory allocation (variable size)</w:t>
             </w:r>
           </w:p>
         </w:tc>
@@ -2390,7 +2431,7 @@
           </w:tcPr>
           <w:p>
             <w:pPr>
-              <w:spacing w:after="0"/>
+              <w:spacing w:after="0" w:line="240" w:lineRule="auto"/>
               <w:rPr>
                 <w:color w:val="231F20"/>
               </w:rPr>
@@ -2419,7 +2460,7 @@
           </w:tcPr>
           <w:p>
             <w:pPr>
-              <w:spacing w:after="0"/>
+              <w:spacing w:after="0" w:line="240" w:lineRule="auto"/>
               <w:rPr>
                 <w:color w:val="231F20"/>
               </w:rPr>
@@ -2448,7 +2489,7 @@
           </w:tcPr>
           <w:p>
             <w:pPr>
-              <w:spacing w:after="0"/>
+              <w:spacing w:after="0" w:line="240" w:lineRule="auto"/>
               <w:rPr>
                 <w:color w:val="231F20"/>
               </w:rPr>
@@ -2460,9 +2501,63 @@
               <w:t>Does not allow processes to share code.</w:t>
             </w:r>
           </w:p>
-          <w:p>
-            <w:pPr>
-              <w:spacing w:after="0"/>
+        </w:tc>
+      </w:tr>
+      <w:tr>
+        <w:tc>
+          <w:tcPr>
+            <w:tcW w:w="1979" w:type="dxa"/>
+            <w:tcBorders>
+              <w:top w:val="single" w:sz="4" w:space="0" w:color="00000A"/>
+              <w:left w:val="single" w:sz="4" w:space="0" w:color="00000A"/>
+              <w:bottom w:val="single" w:sz="4" w:space="0" w:color="00000A"/>
+              <w:right w:val="single" w:sz="4" w:space="0" w:color="00000A"/>
+            </w:tcBorders>
+            <w:shd w:val="clear" w:color="auto" w:fill="auto"/>
+            <w:tcMar>
+              <w:left w:w="108" w:type="dxa"/>
+            </w:tcMar>
+          </w:tcPr>
+          <w:p>
+            <w:pPr>
+              <w:spacing w:after="0" w:line="240" w:lineRule="auto"/>
+            </w:pPr>
+            <w:r>
+              <w:t>pure segmentation</w:t>
+            </w:r>
+          </w:p>
+        </w:tc>
+        <w:tc>
+          <w:tcPr>
+            <w:tcW w:w="2551" w:type="dxa"/>
+            <w:tcBorders>
+              <w:top w:val="single" w:sz="4" w:space="0" w:color="00000A"/>
+              <w:left w:val="single" w:sz="4" w:space="0" w:color="00000A"/>
+              <w:bottom w:val="single" w:sz="4" w:space="0" w:color="00000A"/>
+              <w:right w:val="single" w:sz="4" w:space="0" w:color="00000A"/>
+            </w:tcBorders>
+            <w:shd w:val="clear" w:color="auto" w:fill="auto"/>
+            <w:tcMar>
+              <w:left w:w="108" w:type="dxa"/>
+            </w:tcMar>
+          </w:tcPr>
+          <w:p>
+            <w:pPr>
+              <w:spacing w:after="0" w:line="240" w:lineRule="auto"/>
+              <w:rPr>
+                <w:color w:val="231F20"/>
+              </w:rPr>
+            </w:pPr>
+            <w:r>
+              <w:rPr>
+                <w:color w:val="231F20"/>
+              </w:rPr>
+              <w:t>There is external fragmentation</w:t>
+            </w:r>
+          </w:p>
+          <w:p>
+            <w:pPr>
+              <w:spacing w:after="0" w:line="240" w:lineRule="auto"/>
               <w:rPr>
                 <w:b/>
                 <w:bCs/>
@@ -2471,11 +2566,9 @@
             </w:pPr>
           </w:p>
         </w:tc>
-      </w:tr>
-      <w:tr>
-        <w:tc>
-          <w:tcPr>
-            <w:tcW w:w="1979" w:type="dxa"/>
+        <w:tc>
+          <w:tcPr>
+            <w:tcW w:w="2480" w:type="dxa"/>
             <w:tcBorders>
               <w:top w:val="single" w:sz="4" w:space="0" w:color="00000A"/>
               <w:left w:val="single" w:sz="4" w:space="0" w:color="00000A"/>
@@ -2489,16 +2582,22 @@
           </w:tcPr>
           <w:p>
             <w:pPr>
-              <w:spacing w:after="0"/>
-            </w:pPr>
-            <w:r>
-              <w:t>pure segmentation</w:t>
-            </w:r>
-          </w:p>
-        </w:tc>
-        <w:tc>
-          <w:tcPr>
-            <w:tcW w:w="2551" w:type="dxa"/>
+              <w:spacing w:after="0" w:line="240" w:lineRule="auto"/>
+              <w:rPr>
+                <w:color w:val="231F20"/>
+              </w:rPr>
+            </w:pPr>
+            <w:r>
+              <w:rPr>
+                <w:color w:val="231F20"/>
+              </w:rPr>
+              <w:t>There is no internal fragmentation</w:t>
+            </w:r>
+          </w:p>
+        </w:tc>
+        <w:tc>
+          <w:tcPr>
+            <w:tcW w:w="2339" w:type="dxa"/>
             <w:tcBorders>
               <w:top w:val="single" w:sz="4" w:space="0" w:color="00000A"/>
               <w:left w:val="single" w:sz="4" w:space="0" w:color="00000A"/>
@@ -2512,7 +2611,7 @@
           </w:tcPr>
           <w:p>
             <w:pPr>
-              <w:spacing w:after="0"/>
+              <w:spacing w:after="0" w:line="240" w:lineRule="auto"/>
               <w:rPr>
                 <w:color w:val="231F20"/>
               </w:rPr>
@@ -2521,12 +2620,12 @@
               <w:rPr>
                 <w:color w:val="231F20"/>
               </w:rPr>
-              <w:t>There is external fragmentation</w:t>
-            </w:r>
-          </w:p>
-          <w:p>
-            <w:pPr>
-              <w:spacing w:after="0"/>
+              <w:t>Able to share code between processes</w:t>
+            </w:r>
+          </w:p>
+          <w:p>
+            <w:pPr>
+              <w:spacing w:after="0" w:line="240" w:lineRule="auto"/>
               <w:rPr>
                 <w:b/>
                 <w:bCs/>
@@ -2535,9 +2634,11 @@
             </w:pPr>
           </w:p>
         </w:tc>
-        <w:tc>
-          <w:tcPr>
-            <w:tcW w:w="2480" w:type="dxa"/>
+      </w:tr>
+      <w:tr>
+        <w:tc>
+          <w:tcPr>
+            <w:tcW w:w="1979" w:type="dxa"/>
             <w:tcBorders>
               <w:top w:val="single" w:sz="4" w:space="0" w:color="00000A"/>
               <w:left w:val="single" w:sz="4" w:space="0" w:color="00000A"/>
@@ -2551,22 +2652,16 @@
           </w:tcPr>
           <w:p>
             <w:pPr>
-              <w:spacing w:after="0"/>
-              <w:rPr>
-                <w:color w:val="231F20"/>
-              </w:rPr>
-            </w:pPr>
-            <w:r>
-              <w:rPr>
-                <w:color w:val="231F20"/>
-              </w:rPr>
-              <w:t>There is no internal fragmentation</w:t>
-            </w:r>
-          </w:p>
-        </w:tc>
-        <w:tc>
-          <w:tcPr>
-            <w:tcW w:w="2339" w:type="dxa"/>
+              <w:spacing w:after="0" w:line="240" w:lineRule="auto"/>
+            </w:pPr>
+            <w:r>
+              <w:t>pure paging</w:t>
+            </w:r>
+          </w:p>
+        </w:tc>
+        <w:tc>
+          <w:tcPr>
+            <w:tcW w:w="2551" w:type="dxa"/>
             <w:tcBorders>
               <w:top w:val="single" w:sz="4" w:space="0" w:color="00000A"/>
               <w:left w:val="single" w:sz="4" w:space="0" w:color="00000A"/>
@@ -2580,34 +2675,16 @@
           </w:tcPr>
           <w:p>
             <w:pPr>
-              <w:spacing w:after="0"/>
-              <w:rPr>
-                <w:color w:val="231F20"/>
-              </w:rPr>
-            </w:pPr>
-            <w:r>
-              <w:rPr>
-                <w:color w:val="231F20"/>
-              </w:rPr>
-              <w:t>Able to share code between processes</w:t>
-            </w:r>
-          </w:p>
-          <w:p>
-            <w:pPr>
-              <w:spacing w:after="0"/>
-              <w:rPr>
-                <w:b/>
-                <w:bCs/>
-                <w:color w:val="231F20"/>
-              </w:rPr>
-            </w:pPr>
-          </w:p>
-        </w:tc>
-      </w:tr>
-      <w:tr>
-        <w:tc>
-          <w:tcPr>
-            <w:tcW w:w="1979" w:type="dxa"/>
+              <w:spacing w:after="0" w:line="240" w:lineRule="auto"/>
+            </w:pPr>
+            <w:r>
+              <w:t>There is no external fragmentation</w:t>
+            </w:r>
+          </w:p>
+        </w:tc>
+        <w:tc>
+          <w:tcPr>
+            <w:tcW w:w="2480" w:type="dxa"/>
             <w:tcBorders>
               <w:top w:val="single" w:sz="4" w:space="0" w:color="00000A"/>
               <w:left w:val="single" w:sz="4" w:space="0" w:color="00000A"/>
@@ -2621,16 +2698,16 @@
           </w:tcPr>
           <w:p>
             <w:pPr>
-              <w:spacing w:after="0"/>
-            </w:pPr>
-            <w:r>
-              <w:t>pure paging</w:t>
-            </w:r>
-          </w:p>
-        </w:tc>
-        <w:tc>
-          <w:tcPr>
-            <w:tcW w:w="2551" w:type="dxa"/>
+              <w:spacing w:after="0" w:line="240" w:lineRule="auto"/>
+            </w:pPr>
+            <w:r>
+              <w:t>There is internal fragmentation</w:t>
+            </w:r>
+          </w:p>
+        </w:tc>
+        <w:tc>
+          <w:tcPr>
+            <w:tcW w:w="2339" w:type="dxa"/>
             <w:tcBorders>
               <w:top w:val="single" w:sz="4" w:space="0" w:color="00000A"/>
               <w:left w:val="single" w:sz="4" w:space="0" w:color="00000A"/>
@@ -2644,56 +2721,7 @@
           </w:tcPr>
           <w:p>
             <w:pPr>
-              <w:spacing w:after="0"/>
-            </w:pPr>
-            <w:r>
-              <w:t>There</w:t>
-            </w:r>
-            <w:r>
-              <w:t xml:space="preserve"> is no external fragmentation</w:t>
-            </w:r>
-          </w:p>
-        </w:tc>
-        <w:tc>
-          <w:tcPr>
-            <w:tcW w:w="2480" w:type="dxa"/>
-            <w:tcBorders>
-              <w:top w:val="single" w:sz="4" w:space="0" w:color="00000A"/>
-              <w:left w:val="single" w:sz="4" w:space="0" w:color="00000A"/>
-              <w:bottom w:val="single" w:sz="4" w:space="0" w:color="00000A"/>
-              <w:right w:val="single" w:sz="4" w:space="0" w:color="00000A"/>
-            </w:tcBorders>
-            <w:shd w:val="clear" w:color="auto" w:fill="auto"/>
-            <w:tcMar>
-              <w:left w:w="108" w:type="dxa"/>
-            </w:tcMar>
-          </w:tcPr>
-          <w:p>
-            <w:pPr>
-              <w:spacing w:after="0"/>
-            </w:pPr>
-            <w:r>
-              <w:t>There is internal fragmentation</w:t>
-            </w:r>
-          </w:p>
-        </w:tc>
-        <w:tc>
-          <w:tcPr>
-            <w:tcW w:w="2339" w:type="dxa"/>
-            <w:tcBorders>
-              <w:top w:val="single" w:sz="4" w:space="0" w:color="00000A"/>
-              <w:left w:val="single" w:sz="4" w:space="0" w:color="00000A"/>
-              <w:bottom w:val="single" w:sz="4" w:space="0" w:color="00000A"/>
-              <w:right w:val="single" w:sz="4" w:space="0" w:color="00000A"/>
-            </w:tcBorders>
-            <w:shd w:val="clear" w:color="auto" w:fill="auto"/>
-            <w:tcMar>
-              <w:left w:w="108" w:type="dxa"/>
-            </w:tcMar>
-          </w:tcPr>
-          <w:p>
-            <w:pPr>
-              <w:spacing w:after="0"/>
+              <w:spacing w:after="0" w:line="240" w:lineRule="auto"/>
             </w:pPr>
             <w:r>
               <w:t>Able to share code between processes</w:t>
@@ -2704,14 +2732,13 @@
     </w:tbl>
     <w:p>
       <w:pPr>
-        <w:spacing w:before="240"/>
+        <w:spacing w:before="240" w:line="240" w:lineRule="auto"/>
       </w:pPr>
       <w:r>
-        <w:t xml:space="preserve">4. In certain situations the page tables could become large enough that by paging the page tables, one could simplify the memory allocation problem (by </w:t>
-      </w:r>
-      <w:r>
-        <w:t>ensuring that everything is allocated as fixed-size pages as opposed to variable-sized chunks) and also enable the swapping of portions of page table that are not currently used.</w:t>
-      </w:r>
+        <w:t>4. In certain situations the page tables could become large enough that by paging the page tables, one could simplify the memory allocation problem (by ensuring that everything is allocated as fixed-size pages as opposed to variable-sized chunks) and also enable the swapping of portions of page table that are not currently used.</w:t>
+      </w:r>
+      <w:bookmarkStart w:id="0" w:name="_GoBack"/>
+      <w:bookmarkEnd w:id="0"/>
     </w:p>
     <w:sectPr>
       <w:pgSz w:w="12240" w:h="15840"/>
@@ -3509,7 +3536,7 @@
 </file>
 
 <file path=customXml/itemProps1.xml><?xml version="1.0" encoding="utf-8"?>
-<ds:datastoreItem xmlns:ds="http://schemas.openxmlformats.org/officeDocument/2006/customXml" ds:itemID="{455C6D66-47D2-48A9-B3BB-FED6B37D22CD}">
+<ds:datastoreItem xmlns:ds="http://schemas.openxmlformats.org/officeDocument/2006/customXml" ds:itemID="{52BF73E3-218F-4841-BCF2-77354966257C}">
   <ds:schemaRefs>
     <ds:schemaRef ds:uri="http://schemas.openxmlformats.org/officeDocument/2006/bibliography"/>
   </ds:schemaRefs>

</xml_diff>